<commit_message>
some fixes, added table
</commit_message>
<xml_diff>
--- a/doc/Kursovaya_Prokopovich_Lyakin_Mineev_2 (1).docx
+++ b/doc/Kursovaya_Prokopovich_Lyakin_Mineev_2 (1).docx
@@ -14284,8 +14284,6 @@
         </w:rPr>
         <w:t>).</w:t>
       </w:r>
-      <w:bookmarkStart w:id="0" w:name="_GoBack"/>
-      <w:bookmarkEnd w:id="0"/>
     </w:p>
     <w:p>
       <w:pPr>
@@ -16060,6 +16058,38 @@
                             </w:rPr>
                             <m:t>k</m:t>
                           </m:r>
+                          <m:sSup>
+                            <m:sSupPr>
+                              <m:ctrlPr>
+                                <w:rPr>
+                                  <w:rFonts w:ascii="Cambria Math" w:eastAsiaTheme="minorEastAsia" w:hAnsi="Cambria Math"/>
+                                  <w:i/>
+                                  <w:sz w:val="28"/>
+                                  <w:szCs w:val="28"/>
+                                </w:rPr>
+                              </m:ctrlPr>
+                            </m:sSupPr>
+                            <m:e>
+                              <m:r>
+                                <w:rPr>
+                                  <w:rFonts w:ascii="Cambria Math" w:eastAsiaTheme="minorEastAsia" w:hAnsi="Cambria Math"/>
+                                  <w:sz w:val="28"/>
+                                  <w:szCs w:val="28"/>
+                                </w:rPr>
+                                <m:t>n</m:t>
+                              </m:r>
+                            </m:e>
+                            <m:sup>
+                              <m:r>
+                                <w:rPr>
+                                  <w:rFonts w:ascii="Cambria Math" w:eastAsiaTheme="minorEastAsia" w:hAnsi="Cambria Math"/>
+                                  <w:sz w:val="28"/>
+                                  <w:szCs w:val="28"/>
+                                </w:rPr>
+                                <m:t>2</m:t>
+                              </m:r>
+                            </m:sup>
+                          </m:sSup>
                         </m:sup>
                       </m:sSup>
                     </m:den>
@@ -16079,6 +16109,8 @@
           </m:nary>
         </m:oMath>
       </m:oMathPara>
+      <w:bookmarkStart w:id="0" w:name="_GoBack"/>
+      <w:bookmarkEnd w:id="0"/>
     </w:p>
     <w:p>
       <w:pPr>
@@ -18375,7 +18407,7 @@
           <w:rPr>
             <w:noProof/>
           </w:rPr>
-          <w:t>2</w:t>
+          <w:t>11</w:t>
         </w:r>
         <w:r>
           <w:fldChar w:fldCharType="end"/>
@@ -18991,6 +19023,7 @@
   <w:style w:type="character" w:default="1" w:styleId="a1">
     <w:name w:val="Default Paragraph Font"/>
     <w:uiPriority w:val="1"/>
+    <w:semiHidden/>
     <w:unhideWhenUsed/>
   </w:style>
   <w:style w:type="table" w:default="1" w:styleId="a2">
@@ -19552,7 +19585,7 @@
 </file>
 
 <file path=customXml/itemProps1.xml><?xml version="1.0" encoding="utf-8"?>
-<ds:datastoreItem xmlns:ds="http://schemas.openxmlformats.org/officeDocument/2006/customXml" ds:itemID="{D5EA5EFB-5A79-41BA-AAFA-F10F6F85B9F6}">
+<ds:datastoreItem xmlns:ds="http://schemas.openxmlformats.org/officeDocument/2006/customXml" ds:itemID="{787FBA8B-DC58-4A0E-B83C-C2A18C3F7F2E}">
   <ds:schemaRefs>
     <ds:schemaRef ds:uri="http://schemas.openxmlformats.org/officeDocument/2006/bibliography"/>
   </ds:schemaRefs>

</xml_diff>